<commit_message>
Fixed the GMT time
</commit_message>
<xml_diff>
--- a/assets/abstracts/Flyer_seminar16.docx
+++ b/assets/abstracts/Flyer_seminar16.docx
@@ -162,35 +162,35 @@
         </w:rPr>
         <w:t>4</w:t>
       </w:r>
+      <w:r>
+        <w:rPr>
+          <w:sz w:val="28"/>
+          <w:szCs w:val="22"/>
+          <w:lang w:eastAsia="zh-CN"/>
+        </w:rPr>
+        <w:t>, 2021</w:t>
+      </w:r>
+    </w:p>
+    <w:p>
+      <w:pPr>
+        <w:pStyle w:val="TTPTitle"/>
+        <w:spacing w:afterLines="50"/>
+        <w:rPr>
+          <w:sz w:val="22"/>
+          <w:szCs w:val="22"/>
+          <w:lang w:eastAsia="zh-CN"/>
+        </w:rPr>
+      </w:pPr>
+      <w:r>
+        <w:rPr>
+          <w:sz w:val="28"/>
+          <w:szCs w:val="22"/>
+          <w:lang w:eastAsia="zh-CN"/>
+        </w:rPr>
+        <w:t>9:30 – 11:00 am EDT / 1:30 – 3</w:t>
+      </w:r>
       <w:bookmarkStart w:id="0" w:name="_GoBack"/>
       <w:bookmarkEnd w:id="0"/>
-      <w:r>
-        <w:rPr>
-          <w:sz w:val="28"/>
-          <w:szCs w:val="22"/>
-          <w:lang w:eastAsia="zh-CN"/>
-        </w:rPr>
-        <w:t>, 2021</w:t>
-      </w:r>
-    </w:p>
-    <w:p>
-      <w:pPr>
-        <w:pStyle w:val="TTPTitle"/>
-        <w:spacing w:afterLines="50"/>
-        <w:rPr>
-          <w:sz w:val="22"/>
-          <w:szCs w:val="22"/>
-          <w:lang w:eastAsia="zh-CN"/>
-        </w:rPr>
-      </w:pPr>
-      <w:r>
-        <w:rPr>
-          <w:sz w:val="28"/>
-          <w:szCs w:val="22"/>
-          <w:lang w:eastAsia="zh-CN"/>
-        </w:rPr>
-        <w:t>9:30 – 11:00 am EDT / 2:30 – 4</w:t>
-      </w:r>
       <w:r>
         <w:rPr>
           <w:sz w:val="28"/>
@@ -778,25 +778,7 @@
           <w:sz w:val="24"/>
           <w:szCs w:val="24"/>
         </w:rPr>
-        <w:t>University of Illinois, Urbana-Champaign</w:t>
-      </w:r>
-      <w:r>
-        <w:rPr>
-          <w:rFonts w:ascii="Times New Roman" w:hAnsi="Times New Roman"/>
-          <w:i/>
-          <w:sz w:val="24"/>
-          <w:szCs w:val="24"/>
-        </w:rPr>
-        <w:t xml:space="preserve">, </w:t>
-      </w:r>
-      <w:r>
-        <w:rPr>
-          <w:rFonts w:ascii="Times New Roman" w:hAnsi="Times New Roman"/>
-          <w:i/>
-          <w:sz w:val="24"/>
-          <w:szCs w:val="24"/>
-        </w:rPr>
-        <w:t>Department of Materials Science and Engineering</w:t>
+        <w:t>University of Illinois, Urbana-Champaign, Department of Materials Science and Engineering</w:t>
       </w:r>
       <w:r>
         <w:rPr>
@@ -827,16 +809,7 @@
           <w:sz w:val="24"/>
           <w:szCs w:val="24"/>
         </w:rPr>
-        <w:t xml:space="preserve">  </w:t>
-      </w:r>
-      <w:r>
-        <w:rPr>
-          <w:rFonts w:ascii="Times New Roman" w:hAnsi="Times New Roman"/>
-          <w:i/>
-          <w:sz w:val="24"/>
-          <w:szCs w:val="24"/>
-        </w:rPr>
-        <w:t>Phone: +1 (217) 244 0339</w:t>
+        <w:t xml:space="preserve">  Phone: +1 (217) 244 0339</w:t>
       </w:r>
       <w:r>
         <w:rPr>
@@ -1313,16 +1286,7 @@
           <w:sz w:val="24"/>
           <w:szCs w:val="24"/>
         </w:rPr>
-        <w:t xml:space="preserve"> 190, 8057 Zürich, Switzerland</w:t>
-      </w:r>
-      <w:r>
-        <w:rPr>
-          <w:rFonts w:ascii="Times New Roman" w:hAnsi="Times New Roman"/>
-          <w:i/>
-          <w:sz w:val="24"/>
-          <w:szCs w:val="24"/>
-        </w:rPr>
-        <w:t xml:space="preserve"> </w:t>
+        <w:t xml:space="preserve"> 190, 8057 Zürich, Switzerland </w:t>
       </w:r>
     </w:p>
     <w:p>
@@ -1382,6 +1346,7 @@
           <w:noProof/>
           <w:sz w:val="24"/>
           <w:szCs w:val="24"/>
+          <w:lang w:eastAsia="en-US"/>
         </w:rPr>
         <w:drawing>
           <wp:inline distT="0" distB="0" distL="0" distR="0" wp14:anchorId="33692DE8" wp14:editId="6512E43D">
@@ -1431,6 +1396,7 @@
           <w:noProof/>
           <w:sz w:val="24"/>
           <w:szCs w:val="24"/>
+          <w:lang w:eastAsia="en-US"/>
         </w:rPr>
         <w:drawing>
           <wp:inline distT="0" distB="0" distL="0" distR="0" wp14:anchorId="20CAD287" wp14:editId="1FFB3AC5">

</xml_diff>